<commit_message>
updated to use v0.0.5-alpha and using intense quote
</commit_message>
<xml_diff>
--- a/hello-world/hello-world.docx
+++ b/hello-world/hello-world.docx
@@ -1,6 +1,6 @@
 
 <file path=word/document.xml><?xml version="1.0" encoding="utf-8"?>
-<w:document xmlns:r="http://schemas.openxmlformats.org/officeDocument/2006/relationships" xmlns:v="urn:schemas-microsoft-com:vml" xmlns:wp="http://schemas.openxmlformats.org/drawingml/2006/wordprocessingDrawing" xmlns:mc="http://schemas.openxmlformats.org/markup-compatibility/2006" xmlns:wps="http://schemas.microsoft.com/office/word/2010/wordprocessingShape" xmlns:w14="http://schemas.microsoft.com/office/word/2010/wordml" xmlns:w15="http://schemas.microsoft.com/office/word/2012/wordml" xmlns:w="http://schemas.openxmlformats.org/wordprocessingml/2006/main" xmlns:o="urn:schemas-microsoft-com:office:office" xmlns:wp14="http://schemas.microsoft.com/office/word/2010/wordprocessingDrawing" xmlns:w10="urn:schemas-microsoft-com:office:word" xmlns:wpg="http://schemas.microsoft.com/office/word/2010/wordprocessingGroup" mc:Ignorable="w14 wp14 w15">
+<w:document xmlns:r="http://schemas.openxmlformats.org/officeDocument/2006/relationships" xmlns:v="urn:schemas-microsoft-com:vml" xmlns:wps="http://schemas.microsoft.com/office/word/2010/wordprocessingShape" xmlns:w="http://schemas.openxmlformats.org/wordprocessingml/2006/main" xmlns:wp="http://schemas.openxmlformats.org/drawingml/2006/wordprocessingDrawing" xmlns:wpg="http://schemas.microsoft.com/office/word/2010/wordprocessingGroup" xmlns:mc="http://schemas.openxmlformats.org/markup-compatibility/2006" xmlns:wp14="http://schemas.microsoft.com/office/word/2010/wordprocessingDrawing" xmlns:w14="http://schemas.microsoft.com/office/word/2010/wordml" xmlns:o="urn:schemas-microsoft-com:office:office" xmlns:w10="urn:schemas-microsoft-com:office:word" xmlns:w15="http://schemas.microsoft.com/office/word/2012/wordml" mc:Ignorable="w14 wp14 w15">
   <w:body>
     <w:p>
       <w:pPr>
@@ -8,13 +8,13 @@
       </w:pPr>
       <w:r>
         <w:rPr/>
-        <w:t>Document Title</w:t>
+        <w:t xml:space="preserve">Document Title</w:t>
       </w:r>
     </w:p>
     <w:p>
       <w:r>
         <w:rPr/>
-        <w:t>Hello, world!</w:t>
+        <w:t xml:space="preserve">Hello, World</w:t>
       </w:r>
     </w:p>
     <w:p>
@@ -23,7 +23,7 @@
       </w:pPr>
       <w:r>
         <w:rPr/>
-        <w:t>Heading, level 1</w:t>
+        <w:t xml:space="preserve">Heading, level 1</w:t>
       </w:r>
     </w:p>
     <w:p>
@@ -32,7 +32,38 @@
           <w:color w:val="bc00d6"/>
           <w:sz w:val="36"/>
         </w:rPr>
-        <w:t>Hello, Parallel World</w:t>
+        <w:t xml:space="preserve">Hello, Parallel World</w:t>
+      </w:r>
+    </w:p>
+    <w:p>
+      <w:pPr>
+        <w:pStyle w:val="IntenseQuote"/>
+      </w:pPr>
+      <w:r>
+        <w:rPr/>
+        <w:t xml:space="preserve">Intense Quote</w:t>
+      </w:r>
+    </w:p>
+    <w:p>
+      <w:r>
+        <w:rPr/>
+        <w:t xml:space="preserve">A plain paragraph having some </w:t>
+      </w:r>
+      <w:r>
+        <w:rPr>
+          <w:b w:val="true"/>
+        </w:rPr>
+        <w:t xml:space="preserve">bold</w:t>
+      </w:r>
+      <w:r>
+        <w:rPr/>
+        <w:t xml:space="preserve"> and some </w:t>
+      </w:r>
+      <w:r>
+        <w:rPr>
+          <w:i w:val="true"/>
+        </w:rPr>
+        <w:t xml:space="preserve">italic.</w:t>
       </w:r>
     </w:p>
     <w:sectPr>

</xml_diff>

<commit_message>
bullet and number style
</commit_message>
<xml_diff>
--- a/hello-world/hello-world.docx
+++ b/hello-world/hello-world.docx
@@ -1,6 +1,6 @@
 
 <file path=word/document.xml><?xml version="1.0" encoding="utf-8"?>
-<w:document xmlns:r="http://schemas.openxmlformats.org/officeDocument/2006/relationships" xmlns:v="urn:schemas-microsoft-com:vml" xmlns:wps="http://schemas.microsoft.com/office/word/2010/wordprocessingShape" xmlns:w="http://schemas.openxmlformats.org/wordprocessingml/2006/main" xmlns:wp="http://schemas.openxmlformats.org/drawingml/2006/wordprocessingDrawing" xmlns:wpg="http://schemas.microsoft.com/office/word/2010/wordprocessingGroup" xmlns:mc="http://schemas.openxmlformats.org/markup-compatibility/2006" xmlns:wp14="http://schemas.microsoft.com/office/word/2010/wordprocessingDrawing" xmlns:w14="http://schemas.microsoft.com/office/word/2010/wordml" xmlns:o="urn:schemas-microsoft-com:office:office" xmlns:w10="urn:schemas-microsoft-com:office:word" xmlns:w15="http://schemas.microsoft.com/office/word/2012/wordml" mc:Ignorable="w14 wp14 w15">
+<w:document xmlns:w10="urn:schemas-microsoft-com:office:word" xmlns:wps="http://schemas.microsoft.com/office/word/2010/wordprocessingShape" xmlns:wpg="http://schemas.microsoft.com/office/word/2010/wordprocessingGroup" xmlns:mc="http://schemas.openxmlformats.org/markup-compatibility/2006" xmlns:wp14="http://schemas.microsoft.com/office/word/2010/wordprocessingDrawing" xmlns:w14="http://schemas.microsoft.com/office/word/2010/wordml" xmlns:v="urn:schemas-microsoft-com:vml" xmlns:o="urn:schemas-microsoft-com:office:office" xmlns:r="http://schemas.openxmlformats.org/officeDocument/2006/relationships" xmlns:wp="http://schemas.openxmlformats.org/drawingml/2006/wordprocessingDrawing" xmlns:w15="http://schemas.microsoft.com/office/word/2012/wordml" xmlns:w="http://schemas.openxmlformats.org/wordprocessingml/2006/main" mc:Ignorable="w14 wp14 w15">
   <w:body>
     <w:p>
       <w:pPr>
@@ -64,6 +64,24 @@
           <w:i w:val="true"/>
         </w:rPr>
         <w:t xml:space="preserve">italic.</w:t>
+      </w:r>
+    </w:p>
+    <w:p>
+      <w:pPr>
+        <w:pStyle w:val="List Bullet"/>
+      </w:pPr>
+      <w:r>
+        <w:rPr/>
+        <w:t xml:space="preserve">first item in unordered list</w:t>
+      </w:r>
+    </w:p>
+    <w:p>
+      <w:pPr>
+        <w:pStyle w:val="List Number"/>
+      </w:pPr>
+      <w:r>
+        <w:rPr/>
+        <w:t xml:space="preserve">first item in ordered list</w:t>
       </w:r>
     </w:p>
     <w:sectPr>

</xml_diff>